<commit_message>
Lab 3 partie 2
</commit_message>
<xml_diff>
--- a/lab3/4204W6_labo3.docx
+++ b/lab3/4204W6_labo3.docx
@@ -1909,20 +1909,8 @@
           <w:szCs w:val="21"/>
           <w:lang w:eastAsia="fr-CA"/>
         </w:rPr>
-        <w:t>&lt;</w:t>
-      </w:r>
-      <w:proofErr w:type="gramStart"/>
-      <w:r>
-        <w:rPr>
-          <w:rFonts w:ascii="Consolas" w:eastAsia="Times New Roman" w:hAnsi="Consolas" w:cs="Times New Roman"/>
-          <w:color w:val="800000"/>
-          <w:sz w:val="21"/>
-          <w:szCs w:val="21"/>
-          <w:lang w:eastAsia="fr-CA"/>
-        </w:rPr>
-        <w:t>div</w:t>
-      </w:r>
-      <w:proofErr w:type="gramEnd"/>
+        <w:t>&lt;div</w:t>
+      </w:r>
       <w:r>
         <w:rPr>
           <w:rFonts w:ascii="Consolas" w:eastAsia="Times New Roman" w:hAnsi="Consolas" w:cs="Times New Roman"/>
@@ -2404,7 +2392,6 @@
           <w:lang w:val="en-CA" w:eastAsia="fr-CA"/>
         </w:rPr>
       </w:pPr>
-      <w:proofErr w:type="gramStart"/>
       <w:r>
         <w:rPr>
           <w:rFonts w:ascii="Consolas" w:eastAsia="Times New Roman" w:hAnsi="Consolas" w:cs="Times New Roman"/>
@@ -2415,7 +2402,6 @@
         </w:rPr>
         <w:t>.card</w:t>
       </w:r>
-      <w:proofErr w:type="gramEnd"/>
       <w:r>
         <w:rPr>
           <w:rFonts w:ascii="Consolas" w:eastAsia="Times New Roman" w:hAnsi="Consolas" w:cs="Times New Roman"/>
@@ -2464,18 +2450,7 @@
           <w:szCs w:val="21"/>
           <w:lang w:val="en-CA" w:eastAsia="fr-CA"/>
         </w:rPr>
-        <w:t>background-</w:t>
-      </w:r>
-      <w:proofErr w:type="gramStart"/>
-      <w:r>
-        <w:rPr>
-          <w:rFonts w:ascii="Consolas" w:eastAsia="Times New Roman" w:hAnsi="Consolas" w:cs="Times New Roman"/>
-          <w:color w:val="E50000"/>
-          <w:sz w:val="21"/>
-          <w:szCs w:val="21"/>
-          <w:lang w:val="en-CA" w:eastAsia="fr-CA"/>
-        </w:rPr>
-        <w:t>color</w:t>
+        <w:t>background-color</w:t>
       </w:r>
       <w:r>
         <w:rPr>
@@ -2498,7 +2473,6 @@
         <w:t>white</w:t>
       </w:r>
       <w:proofErr w:type="spellEnd"/>
-      <w:proofErr w:type="gramEnd"/>
       <w:r>
         <w:rPr>
           <w:rFonts w:ascii="Consolas" w:eastAsia="Times New Roman" w:hAnsi="Consolas" w:cs="Times New Roman"/>
@@ -2699,7 +2673,6 @@
         <w:t xml:space="preserve">; </w:t>
       </w:r>
       <w:proofErr w:type="spellStart"/>
-      <w:proofErr w:type="gramStart"/>
       <w:r>
         <w:rPr>
           <w:rFonts w:ascii="Consolas" w:eastAsia="Times New Roman" w:hAnsi="Consolas" w:cs="Times New Roman"/>
@@ -2731,7 +2704,6 @@
         <w:t>pointer</w:t>
       </w:r>
       <w:proofErr w:type="spellEnd"/>
-      <w:proofErr w:type="gramEnd"/>
       <w:r>
         <w:rPr>
           <w:rFonts w:ascii="Consolas" w:eastAsia="Times New Roman" w:hAnsi="Consolas" w:cs="Times New Roman"/>
@@ -2849,7 +2821,6 @@
           <w:lang w:val="en-CA" w:eastAsia="fr-CA"/>
         </w:rPr>
       </w:pPr>
-      <w:proofErr w:type="gramStart"/>
       <w:r>
         <w:rPr>
           <w:rFonts w:ascii="Consolas" w:eastAsia="Times New Roman" w:hAnsi="Consolas" w:cs="Times New Roman"/>
@@ -2860,7 +2831,6 @@
         </w:rPr>
         <w:t>.card</w:t>
       </w:r>
-      <w:proofErr w:type="gramEnd"/>
       <w:r>
         <w:rPr>
           <w:rFonts w:ascii="Consolas" w:eastAsia="Times New Roman" w:hAnsi="Consolas" w:cs="Times New Roman"/>
@@ -2971,7 +2941,6 @@
           <w:lang w:val="en-CA" w:eastAsia="fr-CA"/>
         </w:rPr>
       </w:pPr>
-      <w:proofErr w:type="gramStart"/>
       <w:r>
         <w:rPr>
           <w:rFonts w:ascii="Consolas" w:eastAsia="Times New Roman" w:hAnsi="Consolas" w:cs="Times New Roman"/>
@@ -2982,7 +2951,6 @@
         </w:rPr>
         <w:t>.card</w:t>
       </w:r>
-      <w:proofErr w:type="gramEnd"/>
       <w:r>
         <w:rPr>
           <w:rFonts w:ascii="Consolas" w:eastAsia="Times New Roman" w:hAnsi="Consolas" w:cs="Times New Roman"/>
@@ -4037,29 +4005,7 @@
           <w:szCs w:val="21"/>
           <w:lang w:eastAsia="fr-CA"/>
         </w:rPr>
-        <w:t>&lt;</w:t>
-      </w:r>
-      <w:proofErr w:type="gramStart"/>
-      <w:r>
-        <w:rPr>
-          <w:rFonts w:ascii="Consolas" w:eastAsia="Times New Roman" w:hAnsi="Consolas" w:cs="Times New Roman"/>
-          <w:color w:val="800000"/>
-          <w:sz w:val="21"/>
-          <w:szCs w:val="21"/>
-          <w:lang w:eastAsia="fr-CA"/>
-        </w:rPr>
-        <w:t>h</w:t>
-      </w:r>
-      <w:proofErr w:type="gramEnd"/>
-      <w:r>
-        <w:rPr>
-          <w:rFonts w:ascii="Consolas" w:eastAsia="Times New Roman" w:hAnsi="Consolas" w:cs="Times New Roman"/>
-          <w:color w:val="800000"/>
-          <w:sz w:val="21"/>
-          <w:szCs w:val="21"/>
-          <w:lang w:eastAsia="fr-CA"/>
-        </w:rPr>
-        <w:t>3&gt;</w:t>
+        <w:t>&lt;h3&gt;</w:t>
       </w:r>
       <w:r>
         <w:rPr>
@@ -4121,7 +4067,6 @@
         <w:t>&lt;</w:t>
       </w:r>
       <w:proofErr w:type="spellStart"/>
-      <w:proofErr w:type="gramStart"/>
       <w:r>
         <w:rPr>
           <w:rFonts w:ascii="Consolas" w:eastAsia="Times New Roman" w:hAnsi="Consolas" w:cs="Times New Roman"/>
@@ -4133,7 +4078,6 @@
         <w:t>img</w:t>
       </w:r>
       <w:proofErr w:type="spellEnd"/>
-      <w:proofErr w:type="gramEnd"/>
       <w:r>
         <w:rPr>
           <w:rFonts w:ascii="Consolas" w:eastAsia="Times New Roman" w:hAnsi="Consolas" w:cs="Times New Roman"/>
@@ -4524,18 +4468,7 @@
           <w:szCs w:val="21"/>
           <w:lang w:val="en-CA" w:eastAsia="fr-CA"/>
         </w:rPr>
-        <w:t>&lt;/b</w:t>
-      </w:r>
-      <w:proofErr w:type="gramStart"/>
-      <w:r>
-        <w:rPr>
-          <w:rFonts w:ascii="Consolas" w:eastAsia="Times New Roman" w:hAnsi="Consolas" w:cs="Times New Roman"/>
-          <w:color w:val="800000"/>
-          <w:sz w:val="21"/>
-          <w:szCs w:val="21"/>
-          <w:lang w:val="en-CA" w:eastAsia="fr-CA"/>
-        </w:rPr>
-        <w:t>&gt;</w:t>
+        <w:t>&lt;/b&gt;</w:t>
       </w:r>
       <w:r>
         <w:rPr>
@@ -4545,18 +4478,7 @@
           <w:szCs w:val="21"/>
           <w:lang w:val="en-CA" w:eastAsia="fr-CA"/>
         </w:rPr>
-        <w:t xml:space="preserve"> :</w:t>
-      </w:r>
-      <w:proofErr w:type="gramEnd"/>
-      <w:r>
-        <w:rPr>
-          <w:rFonts w:ascii="Consolas" w:eastAsia="Times New Roman" w:hAnsi="Consolas" w:cs="Times New Roman"/>
-          <w:color w:val="000000"/>
-          <w:sz w:val="21"/>
-          <w:szCs w:val="21"/>
-          <w:lang w:val="en-CA" w:eastAsia="fr-CA"/>
-        </w:rPr>
-        <w:t xml:space="preserve"> </w:t>
+        <w:t xml:space="preserve"> : </w:t>
       </w:r>
       <w:r>
         <w:rPr>
@@ -4647,18 +4569,7 @@
           <w:szCs w:val="21"/>
           <w:lang w:val="en-CA" w:eastAsia="fr-CA"/>
         </w:rPr>
-        <w:t>&lt;/b</w:t>
-      </w:r>
-      <w:proofErr w:type="gramStart"/>
-      <w:r>
-        <w:rPr>
-          <w:rFonts w:ascii="Consolas" w:eastAsia="Times New Roman" w:hAnsi="Consolas" w:cs="Times New Roman"/>
-          <w:color w:val="800000"/>
-          <w:sz w:val="21"/>
-          <w:szCs w:val="21"/>
-          <w:lang w:val="en-CA" w:eastAsia="fr-CA"/>
-        </w:rPr>
-        <w:t>&gt;</w:t>
+        <w:t>&lt;/b&gt;</w:t>
       </w:r>
       <w:r>
         <w:rPr>
@@ -4668,18 +4579,7 @@
           <w:szCs w:val="21"/>
           <w:lang w:val="en-CA" w:eastAsia="fr-CA"/>
         </w:rPr>
-        <w:t xml:space="preserve"> :</w:t>
-      </w:r>
-      <w:proofErr w:type="gramEnd"/>
-      <w:r>
-        <w:rPr>
-          <w:rFonts w:ascii="Consolas" w:eastAsia="Times New Roman" w:hAnsi="Consolas" w:cs="Times New Roman"/>
-          <w:color w:val="000000"/>
-          <w:sz w:val="21"/>
-          <w:szCs w:val="21"/>
-          <w:lang w:val="en-CA" w:eastAsia="fr-CA"/>
-        </w:rPr>
-        <w:t xml:space="preserve"> </w:t>
+        <w:t xml:space="preserve"> : </w:t>
       </w:r>
       <w:r>
         <w:rPr>
@@ -4768,18 +4668,7 @@
           <w:szCs w:val="21"/>
           <w:lang w:val="en-CA" w:eastAsia="fr-CA"/>
         </w:rPr>
-        <w:t>&lt;/b</w:t>
-      </w:r>
-      <w:proofErr w:type="gramStart"/>
-      <w:r>
-        <w:rPr>
-          <w:rFonts w:ascii="Consolas" w:eastAsia="Times New Roman" w:hAnsi="Consolas" w:cs="Times New Roman"/>
-          <w:color w:val="800000"/>
-          <w:sz w:val="21"/>
-          <w:szCs w:val="21"/>
-          <w:lang w:val="en-CA" w:eastAsia="fr-CA"/>
-        </w:rPr>
-        <w:t>&gt;</w:t>
+        <w:t>&lt;/b&gt;</w:t>
       </w:r>
       <w:r>
         <w:rPr>
@@ -4789,18 +4678,7 @@
           <w:szCs w:val="21"/>
           <w:lang w:val="en-CA" w:eastAsia="fr-CA"/>
         </w:rPr>
-        <w:t xml:space="preserve"> :</w:t>
-      </w:r>
-      <w:proofErr w:type="gramEnd"/>
-      <w:r>
-        <w:rPr>
-          <w:rFonts w:ascii="Consolas" w:eastAsia="Times New Roman" w:hAnsi="Consolas" w:cs="Times New Roman"/>
-          <w:color w:val="000000"/>
-          <w:sz w:val="21"/>
-          <w:szCs w:val="21"/>
-          <w:lang w:val="en-CA" w:eastAsia="fr-CA"/>
-        </w:rPr>
-        <w:t xml:space="preserve"> </w:t>
+        <w:t xml:space="preserve"> : </w:t>
       </w:r>
       <w:r>
         <w:rPr>
@@ -4889,18 +4767,7 @@
           <w:szCs w:val="21"/>
           <w:lang w:val="en-CA" w:eastAsia="fr-CA"/>
         </w:rPr>
-        <w:t>&lt;/b</w:t>
-      </w:r>
-      <w:proofErr w:type="gramStart"/>
-      <w:r>
-        <w:rPr>
-          <w:rFonts w:ascii="Consolas" w:eastAsia="Times New Roman" w:hAnsi="Consolas" w:cs="Times New Roman"/>
-          <w:color w:val="800000"/>
-          <w:sz w:val="21"/>
-          <w:szCs w:val="21"/>
-          <w:lang w:val="en-CA" w:eastAsia="fr-CA"/>
-        </w:rPr>
-        <w:t>&gt;</w:t>
+        <w:t>&lt;/b&gt;</w:t>
       </w:r>
       <w:r>
         <w:rPr>
@@ -4910,18 +4777,7 @@
           <w:szCs w:val="21"/>
           <w:lang w:val="en-CA" w:eastAsia="fr-CA"/>
         </w:rPr>
-        <w:t xml:space="preserve"> :</w:t>
-      </w:r>
-      <w:proofErr w:type="gramEnd"/>
-      <w:r>
-        <w:rPr>
-          <w:rFonts w:ascii="Consolas" w:eastAsia="Times New Roman" w:hAnsi="Consolas" w:cs="Times New Roman"/>
-          <w:color w:val="000000"/>
-          <w:sz w:val="21"/>
-          <w:szCs w:val="21"/>
-          <w:lang w:val="en-CA" w:eastAsia="fr-CA"/>
-        </w:rPr>
-        <w:t xml:space="preserve"> </w:t>
+        <w:t xml:space="preserve"> : </w:t>
       </w:r>
       <w:r>
         <w:rPr>
@@ -4990,29 +4846,7 @@
           <w:szCs w:val="21"/>
           <w:lang w:eastAsia="fr-CA"/>
         </w:rPr>
-        <w:t>&lt;</w:t>
-      </w:r>
-      <w:proofErr w:type="gramStart"/>
-      <w:r>
-        <w:rPr>
-          <w:rFonts w:ascii="Consolas" w:eastAsia="Times New Roman" w:hAnsi="Consolas" w:cs="Times New Roman"/>
-          <w:color w:val="800000"/>
-          <w:sz w:val="21"/>
-          <w:szCs w:val="21"/>
-          <w:lang w:eastAsia="fr-CA"/>
-        </w:rPr>
-        <w:t>tr</w:t>
-      </w:r>
-      <w:proofErr w:type="gramEnd"/>
-      <w:r>
-        <w:rPr>
-          <w:rFonts w:ascii="Consolas" w:eastAsia="Times New Roman" w:hAnsi="Consolas" w:cs="Times New Roman"/>
-          <w:color w:val="800000"/>
-          <w:sz w:val="21"/>
-          <w:szCs w:val="21"/>
-          <w:lang w:eastAsia="fr-CA"/>
-        </w:rPr>
-        <w:t>&gt;&lt;td&gt;&lt;b&gt;</w:t>
+        <w:t>&lt;tr&gt;&lt;td&gt;&lt;b&gt;</w:t>
       </w:r>
       <w:r>
         <w:rPr>
@@ -5170,7 +5004,6 @@
         </w:rPr>
       </w:pPr>
       <w:proofErr w:type="spellStart"/>
-      <w:proofErr w:type="gramStart"/>
       <w:r>
         <w:rPr>
           <w:rFonts w:ascii="Consolas" w:eastAsia="Times New Roman" w:hAnsi="Consolas" w:cs="Times New Roman"/>
@@ -5179,18 +5012,7 @@
           <w:szCs w:val="21"/>
           <w:lang w:val="en-CA" w:eastAsia="fr-CA"/>
         </w:rPr>
-        <w:t>td:first</w:t>
-      </w:r>
-      <w:proofErr w:type="gramEnd"/>
-      <w:r>
-        <w:rPr>
-          <w:rFonts w:ascii="Consolas" w:eastAsia="Times New Roman" w:hAnsi="Consolas" w:cs="Times New Roman"/>
-          <w:color w:val="800000"/>
-          <w:sz w:val="21"/>
-          <w:szCs w:val="21"/>
-          <w:lang w:val="en-CA" w:eastAsia="fr-CA"/>
-        </w:rPr>
-        <w:t>-child</w:t>
+        <w:t>td:first-child</w:t>
       </w:r>
       <w:proofErr w:type="spellEnd"/>
       <w:r>
@@ -5284,7 +5106,6 @@
         </w:rPr>
       </w:pPr>
       <w:proofErr w:type="spellStart"/>
-      <w:proofErr w:type="gramStart"/>
       <w:r>
         <w:rPr>
           <w:rFonts w:ascii="Consolas" w:eastAsia="Times New Roman" w:hAnsi="Consolas" w:cs="Times New Roman"/>
@@ -5293,18 +5114,7 @@
           <w:szCs w:val="21"/>
           <w:lang w:val="en-CA" w:eastAsia="fr-CA"/>
         </w:rPr>
-        <w:t>td:last</w:t>
-      </w:r>
-      <w:proofErr w:type="gramEnd"/>
-      <w:r>
-        <w:rPr>
-          <w:rFonts w:ascii="Consolas" w:eastAsia="Times New Roman" w:hAnsi="Consolas" w:cs="Times New Roman"/>
-          <w:color w:val="800000"/>
-          <w:sz w:val="21"/>
-          <w:szCs w:val="21"/>
-          <w:lang w:val="en-CA" w:eastAsia="fr-CA"/>
-        </w:rPr>
-        <w:t>-child</w:t>
+        <w:t>td:last-child</w:t>
       </w:r>
       <w:proofErr w:type="spellEnd"/>
       <w:r>
@@ -5452,7 +5262,6 @@
         </w:rPr>
       </w:pPr>
       <w:proofErr w:type="spellStart"/>
-      <w:proofErr w:type="gramStart"/>
       <w:r>
         <w:rPr>
           <w:b/>
@@ -5462,7 +5271,6 @@
         <w:t>characterName</w:t>
       </w:r>
       <w:proofErr w:type="spellEnd"/>
-      <w:proofErr w:type="gramEnd"/>
       <w:r>
         <w:rPr>
           <w:highlight w:val="green"/>
@@ -5539,7 +5347,6 @@
         </w:rPr>
       </w:pPr>
       <w:proofErr w:type="spellStart"/>
-      <w:proofErr w:type="gramStart"/>
       <w:r>
         <w:rPr>
           <w:b/>
@@ -5549,7 +5356,6 @@
         <w:t>characterDetails</w:t>
       </w:r>
       <w:proofErr w:type="spellEnd"/>
-      <w:proofErr w:type="gramEnd"/>
       <w:r>
         <w:rPr>
           <w:highlight w:val="green"/>
@@ -5636,7 +5442,6 @@
         <w:t xml:space="preserve">la fonction </w:t>
       </w:r>
       <w:proofErr w:type="spellStart"/>
-      <w:proofErr w:type="gramStart"/>
       <w:r>
         <w:rPr>
           <w:highlight w:val="green"/>
@@ -5648,14 +5453,7 @@
         <w:rPr>
           <w:highlight w:val="green"/>
         </w:rPr>
-        <w:t>(</w:t>
-      </w:r>
-      <w:proofErr w:type="gramEnd"/>
-      <w:r>
-        <w:rPr>
-          <w:highlight w:val="green"/>
-        </w:rPr>
-        <w:t>)</w:t>
+        <w:t>()</w:t>
       </w:r>
       <w:r>
         <w:rPr>
@@ -5804,7 +5602,6 @@
         <w:t xml:space="preserve"> + </w:t>
       </w:r>
       <w:proofErr w:type="spellStart"/>
-      <w:proofErr w:type="gramStart"/>
       <w:r>
         <w:rPr>
           <w:rFonts w:ascii="Consolas" w:eastAsia="Times New Roman" w:hAnsi="Consolas" w:cs="Times New Roman"/>
@@ -5826,7 +5623,6 @@
         <w:t>.characterName</w:t>
       </w:r>
       <w:proofErr w:type="spellEnd"/>
-      <w:proofErr w:type="gramEnd"/>
     </w:p>
     <w:p>
       <w:pPr>
@@ -5902,11 +5698,7 @@
         <w:t>(</w:t>
       </w:r>
       <w:r>
-        <w:t xml:space="preserve">Pour le nombre d’épisodes… vous aurez besoin </w:t>
-      </w:r>
-      <w:proofErr w:type="gramStart"/>
-      <w:r>
-        <w:t xml:space="preserve">de </w:t>
+        <w:t xml:space="preserve">Pour le nombre d’épisodes… vous aurez besoin de </w:t>
       </w:r>
       <w:r>
         <w:rPr>
@@ -5926,7 +5718,6 @@
         <w:t>length</w:t>
       </w:r>
       <w:proofErr w:type="spellEnd"/>
-      <w:proofErr w:type="gramEnd"/>
       <w:r>
         <w:rPr>
           <w:color w:val="4C7AE0"/>
@@ -6458,7 +6249,6 @@
         <w:t xml:space="preserve">, dans </w:t>
       </w:r>
       <w:proofErr w:type="spellStart"/>
-      <w:proofErr w:type="gramStart"/>
       <w:r>
         <w:rPr>
           <w:b/>
@@ -6474,13 +6264,38 @@
           <w:bCs/>
           <w:highlight w:val="green"/>
         </w:rPr>
-        <w:t>(</w:t>
-      </w:r>
-      <w:proofErr w:type="gramEnd"/>
-      <w:r>
-        <w:rPr>
-          <w:b/>
-          <w:bCs/>
+        <w:t>()</w:t>
+      </w:r>
+      <w:r>
+        <w:rPr>
+          <w:highlight w:val="green"/>
+        </w:rPr>
+        <w:t xml:space="preserve">, on doit vérifier si un paramètre de route a été reçu. Si oui, on le met dans la variable </w:t>
+      </w:r>
+      <w:proofErr w:type="spellStart"/>
+      <w:r>
+        <w:rPr>
+          <w:b/>
+          <w:bCs/>
+          <w:highlight w:val="green"/>
+        </w:rPr>
+        <w:t>characterName</w:t>
+      </w:r>
+      <w:proofErr w:type="spellEnd"/>
+      <w:r>
+        <w:rPr>
+          <w:highlight w:val="green"/>
+        </w:rPr>
+        <w:t xml:space="preserve">. (Qui est utilisée pour </w:t>
+      </w:r>
+      <w:r>
+        <w:rPr>
+          <w:highlight w:val="green"/>
+        </w:rPr>
+        <w:t>la requête et l’affichage</w:t>
+      </w:r>
+      <w:r>
+        <w:rPr>
           <w:highlight w:val="green"/>
         </w:rPr>
         <w:t>)</w:t>
@@ -6489,7 +6304,7 @@
         <w:rPr>
           <w:highlight w:val="green"/>
         </w:rPr>
-        <w:t xml:space="preserve">, on doit vérifier si un paramètre de route a été reçu. Si oui, on le met dans la variable </w:t>
+        <w:t xml:space="preserve"> Si non, on met "Kenny" dans la variable </w:t>
       </w:r>
       <w:proofErr w:type="spellStart"/>
       <w:r>
@@ -6505,55 +6320,7 @@
         <w:rPr>
           <w:highlight w:val="green"/>
         </w:rPr>
-        <w:t xml:space="preserve">. (Qui est utilisée pour </w:t>
-      </w:r>
-      <w:r>
-        <w:rPr>
-          <w:highlight w:val="green"/>
-        </w:rPr>
-        <w:t>la requête et l’affichage</w:t>
-      </w:r>
-      <w:r>
-        <w:rPr>
-          <w:highlight w:val="green"/>
-        </w:rPr>
-        <w:t>)</w:t>
-      </w:r>
-      <w:r>
-        <w:rPr>
-          <w:highlight w:val="green"/>
-        </w:rPr>
-        <w:t xml:space="preserve"> Si non, on met "Kenny" dans la variable </w:t>
-      </w:r>
-      <w:proofErr w:type="spellStart"/>
-      <w:r>
-        <w:rPr>
-          <w:b/>
-          <w:bCs/>
-          <w:highlight w:val="green"/>
-        </w:rPr>
-        <w:t>characterName</w:t>
-      </w:r>
-      <w:proofErr w:type="spellEnd"/>
-      <w:r>
-        <w:rPr>
-          <w:highlight w:val="green"/>
-        </w:rPr>
-        <w:t xml:space="preserve">, comme avant. (Pour </w:t>
-      </w:r>
-      <w:proofErr w:type="gramStart"/>
-      <w:r>
-        <w:rPr>
-          <w:highlight w:val="green"/>
-        </w:rPr>
-        <w:t>ne pas que la variable reste</w:t>
-      </w:r>
-      <w:proofErr w:type="gramEnd"/>
-      <w:r>
-        <w:rPr>
-          <w:highlight w:val="green"/>
-        </w:rPr>
-        <w:t xml:space="preserve"> </w:t>
+        <w:t xml:space="preserve">, comme avant. (Pour ne pas que la variable reste </w:t>
       </w:r>
       <w:proofErr w:type="spellStart"/>
       <w:r>
@@ -6860,8 +6627,14 @@
           <w:numId w:val="17"/>
         </w:numPr>
         <w:spacing w:after="0" w:line="240" w:lineRule="auto"/>
-      </w:pPr>
-      <w:r>
+        <w:rPr>
+          <w:highlight w:val="green"/>
+        </w:rPr>
+      </w:pPr>
+      <w:r>
+        <w:rPr>
+          <w:highlight w:val="green"/>
+        </w:rPr>
         <w:t xml:space="preserve">Dans le composant </w:t>
       </w:r>
       <w:r>
@@ -6869,32 +6642,52 @@
           <w:b/>
           <w:bCs/>
           <w:color w:val="4C7AE0"/>
+          <w:highlight w:val="green"/>
         </w:rPr>
         <w:t>index</w:t>
       </w:r>
       <w:r>
+        <w:rPr>
+          <w:highlight w:val="green"/>
+        </w:rPr>
         <w:t xml:space="preserve">, faites les modifications nécessaires pour qu’on puisse écrire le nom d’un personnage dans l’input et que ce nom soit utilisé comme </w:t>
       </w:r>
       <w:r>
         <w:rPr>
           <w:b/>
           <w:bCs/>
+          <w:highlight w:val="green"/>
         </w:rPr>
         <w:t>paramètre de route</w:t>
       </w:r>
       <w:r>
+        <w:rPr>
+          <w:highlight w:val="green"/>
+        </w:rPr>
         <w:t xml:space="preserve"> quand on appuie sur le bouton </w:t>
       </w:r>
       <w:r>
+        <w:rPr>
+          <w:highlight w:val="green"/>
+        </w:rPr>
         <w:t>« </w:t>
       </w:r>
       <w:r>
+        <w:rPr>
+          <w:highlight w:val="green"/>
+        </w:rPr>
         <w:t>Chercher</w:t>
       </w:r>
       <w:r>
+        <w:rPr>
+          <w:highlight w:val="green"/>
+        </w:rPr>
         <w:t> »</w:t>
       </w:r>
       <w:r>
+        <w:rPr>
+          <w:highlight w:val="green"/>
+        </w:rPr>
         <w:t xml:space="preserve"> qui mène vers la route </w:t>
       </w:r>
       <w:r>
@@ -6902,6 +6695,7 @@
           <w:rFonts w:ascii="Courier New" w:hAnsi="Courier New" w:cs="Courier New"/>
           <w:b/>
           <w:bCs/>
+          <w:highlight w:val="green"/>
         </w:rPr>
         <w:t>/</w:t>
       </w:r>
@@ -6911,25 +6705,41 @@
           <w:rFonts w:ascii="Courier New" w:hAnsi="Courier New" w:cs="Courier New"/>
           <w:b/>
           <w:bCs/>
+          <w:highlight w:val="green"/>
         </w:rPr>
         <w:t>details</w:t>
       </w:r>
       <w:proofErr w:type="spellEnd"/>
       <w:r>
+        <w:rPr>
+          <w:highlight w:val="green"/>
+        </w:rPr>
         <w:t>.</w:t>
       </w:r>
       <w:r>
+        <w:rPr>
+          <w:highlight w:val="green"/>
+        </w:rPr>
         <w:t xml:space="preserve"> </w:t>
       </w:r>
       <w:r>
+        <w:rPr>
+          <w:highlight w:val="green"/>
+        </w:rPr>
         <w:t>(Donc si j’écris « </w:t>
       </w:r>
       <w:proofErr w:type="spellStart"/>
       <w:r>
+        <w:rPr>
+          <w:highlight w:val="green"/>
+        </w:rPr>
         <w:t>eric</w:t>
       </w:r>
       <w:proofErr w:type="spellEnd"/>
       <w:r>
+        <w:rPr>
+          <w:highlight w:val="green"/>
+        </w:rPr>
         <w:t xml:space="preserve"> » dans l’input, le bouton va rediriger vers la route </w:t>
       </w:r>
       <w:r>
@@ -6937,6 +6747,7 @@
           <w:rFonts w:ascii="Courier New" w:hAnsi="Courier New" w:cs="Courier New"/>
           <w:b/>
           <w:bCs/>
+          <w:highlight w:val="green"/>
         </w:rPr>
         <w:t>/</w:t>
       </w:r>
@@ -6946,6 +6757,7 @@
           <w:rFonts w:ascii="Courier New" w:hAnsi="Courier New" w:cs="Courier New"/>
           <w:b/>
           <w:bCs/>
+          <w:highlight w:val="green"/>
         </w:rPr>
         <w:t>details</w:t>
       </w:r>
@@ -6955,6 +6767,7 @@
           <w:rFonts w:ascii="Courier New" w:hAnsi="Courier New" w:cs="Courier New"/>
           <w:b/>
           <w:bCs/>
+          <w:highlight w:val="green"/>
         </w:rPr>
         <w:t>/</w:t>
       </w:r>
@@ -6964,11 +6777,15 @@
           <w:rFonts w:ascii="Courier New" w:hAnsi="Courier New" w:cs="Courier New"/>
           <w:b/>
           <w:bCs/>
+          <w:highlight w:val="green"/>
         </w:rPr>
         <w:t>eric</w:t>
       </w:r>
       <w:proofErr w:type="spellEnd"/>
       <w:r>
+        <w:rPr>
+          <w:highlight w:val="green"/>
+        </w:rPr>
         <w:t xml:space="preserve">) </w:t>
       </w:r>
     </w:p>
@@ -6980,8 +6797,14 @@
           <w:numId w:val="17"/>
         </w:numPr>
         <w:spacing w:after="0" w:line="240" w:lineRule="auto"/>
-      </w:pPr>
-      <w:r>
+        <w:rPr>
+          <w:highlight w:val="green"/>
+        </w:rPr>
+      </w:pPr>
+      <w:r>
+        <w:rPr>
+          <w:highlight w:val="green"/>
+        </w:rPr>
         <w:t xml:space="preserve">Ce n’est pas grave si le composant </w:t>
       </w:r>
       <w:proofErr w:type="spellStart"/>
@@ -6990,6 +6813,7 @@
           <w:b/>
           <w:bCs/>
           <w:color w:val="4C7AE0"/>
+          <w:highlight w:val="green"/>
         </w:rPr>
         <w:t>details</w:t>
       </w:r>
@@ -6997,10 +6821,14 @@
       <w:r>
         <w:rPr>
           <w:color w:val="4C7AE0"/>
+          <w:highlight w:val="green"/>
         </w:rPr>
         <w:t xml:space="preserve"> </w:t>
       </w:r>
       <w:r>
+        <w:rPr>
+          <w:highlight w:val="green"/>
+        </w:rPr>
         <w:t>fonctionne mal si on choisit un nom invalide. Vous pouvez vous contenter de tester avec un nom valide.</w:t>
       </w:r>
     </w:p>
@@ -7072,6 +6900,7 @@
         <w:rPr>
           <w:b/>
           <w:bCs/>
+          <w:highlight w:val="green"/>
         </w:rPr>
       </w:pPr>
       <w:r>
@@ -7081,9 +6910,11 @@
           <w:color w:val="4C7AE0"/>
           <w:sz w:val="28"/>
           <w:szCs w:val="28"/>
-        </w:rPr>
-        <w:t xml:space="preserve">Étape 1 - </w:t>
-      </w:r>
+          <w:highlight w:val="green"/>
+        </w:rPr>
+        <w:t xml:space="preserve">Étape 1 - Réouvrir votre projet </w:t>
+      </w:r>
+      <w:proofErr w:type="spellStart"/>
       <w:r>
         <w:rPr>
           <w:b/>
@@ -7091,9 +6922,11 @@
           <w:color w:val="4C7AE0"/>
           <w:sz w:val="28"/>
           <w:szCs w:val="28"/>
-        </w:rPr>
-        <w:t>Réouvrir</w:t>
-      </w:r>
+          <w:highlight w:val="green"/>
+        </w:rPr>
+        <w:t>Angular</w:t>
+      </w:r>
+      <w:proofErr w:type="spellEnd"/>
       <w:r>
         <w:rPr>
           <w:b/>
@@ -7101,48 +6934,7 @@
           <w:color w:val="4C7AE0"/>
           <w:sz w:val="28"/>
           <w:szCs w:val="28"/>
-        </w:rPr>
-        <w:t xml:space="preserve"> </w:t>
-      </w:r>
-      <w:r>
-        <w:rPr>
-          <w:b/>
-          <w:bCs/>
-          <w:color w:val="4C7AE0"/>
-          <w:sz w:val="28"/>
-          <w:szCs w:val="28"/>
-        </w:rPr>
-        <w:t>votre</w:t>
-      </w:r>
-      <w:r>
-        <w:rPr>
-          <w:b/>
-          <w:bCs/>
-          <w:color w:val="4C7AE0"/>
-          <w:sz w:val="28"/>
-          <w:szCs w:val="28"/>
-        </w:rPr>
-        <w:t xml:space="preserve"> projet </w:t>
-      </w:r>
-      <w:proofErr w:type="spellStart"/>
-      <w:r>
-        <w:rPr>
-          <w:b/>
-          <w:bCs/>
-          <w:color w:val="4C7AE0"/>
-          <w:sz w:val="28"/>
-          <w:szCs w:val="28"/>
-        </w:rPr>
-        <w:t>Angular</w:t>
-      </w:r>
-      <w:proofErr w:type="spellEnd"/>
-      <w:r>
-        <w:rPr>
-          <w:b/>
-          <w:bCs/>
-          <w:color w:val="4C7AE0"/>
-          <w:sz w:val="28"/>
-          <w:szCs w:val="28"/>
+          <w:highlight w:val="green"/>
         </w:rPr>
         <w:t xml:space="preserve"> de la partie 1 </w:t>
       </w:r>
@@ -7156,6 +6948,7 @@
           </mc:AlternateContent>
           <w:b/>
           <w:bCs/>
+          <w:highlight w:val="green"/>
         </w:rPr>
         <mc:AlternateContent>
           <mc:Choice Requires="w16se">
@@ -7170,6 +6963,9 @@
     <w:p>
       <w:pPr>
         <w:spacing w:after="0" w:line="240" w:lineRule="auto"/>
+        <w:rPr>
+          <w:highlight w:val="green"/>
+        </w:rPr>
       </w:pPr>
     </w:p>
     <w:p>
@@ -7180,18 +6976,15 @@
           <w:numId w:val="1"/>
         </w:numPr>
         <w:spacing w:after="0" w:line="240" w:lineRule="auto"/>
-      </w:pPr>
-      <w:r>
-        <w:t>Réinstallez les dépendances</w:t>
-      </w:r>
-      <w:r>
-        <w:t xml:space="preserve"> </w:t>
-      </w:r>
-      <w:r>
-        <w:t>du</w:t>
-      </w:r>
-      <w:r>
-        <w:t xml:space="preserve"> projet </w:t>
+        <w:rPr>
+          <w:highlight w:val="green"/>
+        </w:rPr>
+      </w:pPr>
+      <w:r>
+        <w:rPr>
+          <w:highlight w:val="green"/>
+        </w:rPr>
+        <w:t xml:space="preserve">Réinstallez les dépendances du projet </w:t>
       </w:r>
       <w:proofErr w:type="spellStart"/>
       <w:r>
@@ -7199,32 +6992,9 @@
           <w:b/>
           <w:bCs/>
           <w:color w:val="4C7AE0"/>
-        </w:rPr>
-        <w:t>A</w:t>
-      </w:r>
-      <w:r>
-        <w:rPr>
-          <w:b/>
-          <w:bCs/>
-          <w:color w:val="4C7AE0"/>
-        </w:rPr>
-        <w:t>n</w:t>
-      </w:r>
-      <w:r>
-        <w:rPr>
-          <w:b/>
-          <w:bCs/>
-          <w:color w:val="4C7AE0"/>
-        </w:rPr>
-        <w:t>g</w:t>
-      </w:r>
-      <w:r>
-        <w:rPr>
-          <w:b/>
-          <w:bCs/>
-          <w:color w:val="4C7AE0"/>
-        </w:rPr>
-        <w:t>ular</w:t>
+          <w:highlight w:val="green"/>
+        </w:rPr>
+        <w:t>Angular</w:t>
       </w:r>
       <w:proofErr w:type="spellEnd"/>
       <w:r>
@@ -7233,14 +7003,15 @@
           <w:b/>
           <w:bCs/>
           <w:color w:val="4C7AE0"/>
+          <w:highlight w:val="green"/>
         </w:rPr>
         <w:t>✨</w:t>
       </w:r>
       <w:r>
-        <w:t xml:space="preserve"> </w:t>
-      </w:r>
-      <w:r>
-        <w:t>à l’aide de PowerShell.</w:t>
+        <w:rPr>
+          <w:highlight w:val="green"/>
+        </w:rPr>
+        <w:t xml:space="preserve"> à l’aide de PowerShell.</w:t>
       </w:r>
     </w:p>
     <w:p>
@@ -7251,8 +7022,14 @@
           <w:numId w:val="1"/>
         </w:numPr>
         <w:spacing w:after="0" w:line="240" w:lineRule="auto"/>
-      </w:pPr>
-      <w:r>
+        <w:rPr>
+          <w:highlight w:val="green"/>
+        </w:rPr>
+      </w:pPr>
+      <w:r>
+        <w:rPr>
+          <w:highlight w:val="green"/>
+        </w:rPr>
         <w:t>Ouvrez le projet avec Visual Studio Code et exécutez l’application Web.</w:t>
       </w:r>
     </w:p>
@@ -7383,24 +7160,30 @@
           <w:numId w:val="16"/>
         </w:numPr>
         <w:spacing w:after="0" w:line="240" w:lineRule="auto"/>
-      </w:pPr>
-      <w:r>
-        <w:rPr>
-          <w:b/>
-          <w:bCs/>
-          <w:color w:val="4C7AE0"/>
+        <w:rPr>
+          <w:highlight w:val="green"/>
+        </w:rPr>
+      </w:pPr>
+      <w:r>
+        <w:rPr>
+          <w:b/>
+          <w:bCs/>
+          <w:color w:val="4C7AE0"/>
+          <w:highlight w:val="green"/>
         </w:rPr>
         <w:t>19-25</w:t>
       </w:r>
       <w:r>
         <w:rPr>
           <w:color w:val="4C7AE0"/>
+          <w:highlight w:val="green"/>
         </w:rPr>
         <w:t xml:space="preserve"> </w:t>
       </w:r>
       <w:r>
         <w:rPr>
           <w:noProof/>
+          <w:highlight w:val="green"/>
         </w:rPr>
         <w:drawing>
           <wp:inline distT="0" distB="0" distL="0" distR="0" wp14:anchorId="250AEE0A" wp14:editId="2F5ACBE0">
@@ -7439,12 +7222,21 @@
         </w:drawing>
       </w:r>
       <w:r>
+        <w:rPr>
+          <w:highlight w:val="green"/>
+        </w:rPr>
         <w:t xml:space="preserve">  </w:t>
       </w:r>
       <w:r>
+        <w:rPr>
+          <w:highlight w:val="green"/>
+        </w:rPr>
         <w:t xml:space="preserve">Si on jette un coup d’œil </w:t>
       </w:r>
       <w:r>
+        <w:rPr>
+          <w:highlight w:val="green"/>
+        </w:rPr>
         <w:t xml:space="preserve">aux composants </w:t>
       </w:r>
       <w:proofErr w:type="spellStart"/>
@@ -7453,11 +7245,15 @@
           <w:b/>
           <w:bCs/>
           <w:color w:val="4C7AE0"/>
+          <w:highlight w:val="green"/>
         </w:rPr>
         <w:t>list</w:t>
       </w:r>
       <w:proofErr w:type="spellEnd"/>
       <w:r>
+        <w:rPr>
+          <w:highlight w:val="green"/>
+        </w:rPr>
         <w:t xml:space="preserve"> et </w:t>
       </w:r>
       <w:r>
@@ -7465,45 +7261,77 @@
           <w:b/>
           <w:bCs/>
           <w:color w:val="4C7AE0"/>
+          <w:highlight w:val="green"/>
         </w:rPr>
         <w:t>index</w:t>
       </w:r>
       <w:r>
+        <w:rPr>
+          <w:highlight w:val="green"/>
+        </w:rPr>
         <w:t xml:space="preserve">, on remarque qu’il y a une liste absolument identique qui </w:t>
       </w:r>
       <w:r>
+        <w:rPr>
+          <w:highlight w:val="green"/>
+        </w:rPr>
         <w:t>est</w:t>
       </w:r>
       <w:r>
+        <w:rPr>
+          <w:highlight w:val="green"/>
+        </w:rPr>
         <w:t xml:space="preserve"> présente dans les deux classes... </w:t>
       </w:r>
       <w:r>
+        <w:rPr>
+          <w:highlight w:val="green"/>
+        </w:rPr>
         <w:t>(</w:t>
       </w:r>
       <w:proofErr w:type="spellStart"/>
       <w:r>
+        <w:rPr>
+          <w:highlight w:val="green"/>
+        </w:rPr>
         <w:t>characters</w:t>
       </w:r>
       <w:proofErr w:type="spellEnd"/>
       <w:r>
+        <w:rPr>
+          <w:highlight w:val="green"/>
+        </w:rPr>
         <w:t xml:space="preserve">) </w:t>
       </w:r>
       <w:r>
+        <w:rPr>
+          <w:highlight w:val="green"/>
+        </w:rPr>
         <w:t xml:space="preserve">C’est de la répétition de </w:t>
       </w:r>
       <w:r>
+        <w:rPr>
+          <w:highlight w:val="green"/>
+        </w:rPr>
         <w:t>données</w:t>
       </w:r>
       <w:r>
+        <w:rPr>
+          <w:highlight w:val="green"/>
+        </w:rPr>
         <w:t xml:space="preserve"> </w:t>
       </w:r>
       <w:r>
         <w:rPr>
+          <w:highlight w:val="green"/>
           <w:u w:val="single"/>
         </w:rPr>
         <w:t>honteuse</w:t>
       </w:r>
       <w:r>
+        <w:rPr>
+          <w:highlight w:val="green"/>
+        </w:rPr>
         <w:t>.</w:t>
       </w:r>
     </w:p>
@@ -7515,8 +7343,14 @@
           <w:numId w:val="16"/>
         </w:numPr>
         <w:spacing w:after="0" w:line="240" w:lineRule="auto"/>
-      </w:pPr>
-      <w:r>
+        <w:rPr>
+          <w:highlight w:val="green"/>
+        </w:rPr>
+      </w:pPr>
+      <w:r>
+        <w:rPr>
+          <w:highlight w:val="green"/>
+        </w:rPr>
         <w:t xml:space="preserve">Créez un </w:t>
       </w:r>
       <w:r>
@@ -7524,29 +7358,46 @@
           <w:b/>
           <w:bCs/>
           <w:color w:val="4C7AE0"/>
+          <w:highlight w:val="green"/>
         </w:rPr>
         <w:t>service</w:t>
       </w:r>
       <w:r>
+        <w:rPr>
+          <w:highlight w:val="green"/>
+        </w:rPr>
         <w:t xml:space="preserve"> </w:t>
       </w:r>
       <w:r>
+        <w:rPr>
+          <w:highlight w:val="green"/>
+        </w:rPr>
         <w:t xml:space="preserve">nommé </w:t>
       </w:r>
       <w:r>
         <w:rPr>
           <w:b/>
           <w:bCs/>
+          <w:highlight w:val="green"/>
         </w:rPr>
         <w:t>data</w:t>
       </w:r>
       <w:r>
+        <w:rPr>
+          <w:highlight w:val="green"/>
+        </w:rPr>
         <w:t xml:space="preserve"> dans lequel </w:t>
       </w:r>
       <w:r>
+        <w:rPr>
+          <w:highlight w:val="green"/>
+        </w:rPr>
         <w:t>cette liste sera</w:t>
       </w:r>
       <w:r>
+        <w:rPr>
+          <w:highlight w:val="green"/>
+        </w:rPr>
         <w:t xml:space="preserve"> intégrée.</w:t>
       </w:r>
     </w:p>
@@ -7558,14 +7409,26 @@
           <w:numId w:val="16"/>
         </w:numPr>
         <w:spacing w:after="0" w:line="240" w:lineRule="auto"/>
-      </w:pPr>
-      <w:r>
+        <w:rPr>
+          <w:highlight w:val="green"/>
+        </w:rPr>
+      </w:pPr>
+      <w:r>
+        <w:rPr>
+          <w:highlight w:val="green"/>
+        </w:rPr>
         <w:t>Injectez ce service aux deux composants qui utilisaient ces données et supprim</w:t>
       </w:r>
       <w:r>
+        <w:rPr>
+          <w:highlight w:val="green"/>
+        </w:rPr>
         <w:t>ez</w:t>
       </w:r>
       <w:r>
+        <w:rPr>
+          <w:highlight w:val="green"/>
+        </w:rPr>
         <w:t xml:space="preserve"> les données répétitives dans les deux composants.</w:t>
       </w:r>
     </w:p>
@@ -7577,25 +7440,46 @@
           <w:numId w:val="16"/>
         </w:numPr>
         <w:spacing w:after="0" w:line="240" w:lineRule="auto"/>
-      </w:pPr>
-      <w:r>
+        <w:rPr>
+          <w:highlight w:val="green"/>
+        </w:rPr>
+      </w:pPr>
+      <w:r>
+        <w:rPr>
+          <w:highlight w:val="green"/>
+        </w:rPr>
         <w:t xml:space="preserve">Finalement, vous devrez modifier un peu les </w:t>
       </w:r>
       <w:proofErr w:type="spellStart"/>
       <w:r>
+        <w:rPr>
+          <w:highlight w:val="green"/>
+        </w:rPr>
         <w:t>templates</w:t>
       </w:r>
       <w:proofErr w:type="spellEnd"/>
       <w:r>
+        <w:rPr>
+          <w:highlight w:val="green"/>
+        </w:rPr>
         <w:t xml:space="preserve"> HTML de ces deux composants pour les adapter à la nouvelle façon d’accéder </w:t>
       </w:r>
       <w:r>
+        <w:rPr>
+          <w:highlight w:val="green"/>
+        </w:rPr>
         <w:t>à la liste</w:t>
       </w:r>
       <w:r>
+        <w:rPr>
+          <w:highlight w:val="green"/>
+        </w:rPr>
         <w:t xml:space="preserve"> accessible</w:t>
       </w:r>
       <w:r>
+        <w:rPr>
+          <w:highlight w:val="green"/>
+        </w:rPr>
         <w:t xml:space="preserve"> via l’injection du service que vous avez créé.</w:t>
       </w:r>
     </w:p>
@@ -7607,8 +7491,14 @@
           <w:numId w:val="16"/>
         </w:numPr>
         <w:spacing w:after="0" w:line="240" w:lineRule="auto"/>
-      </w:pPr>
-      <w:r>
+        <w:rPr>
+          <w:highlight w:val="green"/>
+        </w:rPr>
+      </w:pPr>
+      <w:r>
+        <w:rPr>
+          <w:highlight w:val="green"/>
+        </w:rPr>
         <w:t>Bien entendu, grâce à cette amélioration, si on voulait ajouter des personnages dans la liste, nous n’aurions à le faire qu’à un endroit plutôt que deux désormais, par exemple.</w:t>
       </w:r>
     </w:p>
@@ -7703,6 +7593,7 @@
         <w:spacing w:after="0" w:line="240" w:lineRule="auto"/>
         <w:rPr>
           <w:rFonts w:cstheme="minorHAnsi"/>
+          <w:highlight w:val="green"/>
         </w:rPr>
       </w:pPr>
       <w:r>
@@ -7746,6 +7637,7 @@
       <w:r>
         <w:rPr>
           <w:noProof/>
+          <w:highlight w:val="green"/>
         </w:rPr>
         <w:drawing>
           <wp:inline distT="0" distB="0" distL="0" distR="0" wp14:anchorId="436B0865" wp14:editId="7C2DF430">
@@ -7784,24 +7676,45 @@
         </w:drawing>
       </w:r>
       <w:r>
+        <w:rPr>
+          <w:highlight w:val="green"/>
+        </w:rPr>
         <w:t xml:space="preserve"> </w:t>
       </w:r>
       <w:r>
+        <w:rPr>
+          <w:highlight w:val="green"/>
+        </w:rPr>
         <w:t>Lorsqu’on</w:t>
       </w:r>
       <w:r>
+        <w:rPr>
+          <w:highlight w:val="green"/>
+        </w:rPr>
         <w:t xml:space="preserve"> affiche les détails d’un personnage</w:t>
       </w:r>
       <w:r>
+        <w:rPr>
+          <w:highlight w:val="green"/>
+        </w:rPr>
         <w:t>, une requête est lancée à un API pour obtenir des données. Vous pouvez retrouver ce</w:t>
       </w:r>
       <w:r>
+        <w:rPr>
+          <w:highlight w:val="green"/>
+        </w:rPr>
         <w:t xml:space="preserve">tte </w:t>
       </w:r>
       <w:r>
+        <w:rPr>
+          <w:highlight w:val="green"/>
+        </w:rPr>
         <w:t xml:space="preserve">requête dans </w:t>
       </w:r>
       <w:r>
+        <w:rPr>
+          <w:highlight w:val="green"/>
+        </w:rPr>
         <w:t xml:space="preserve">le composant </w:t>
       </w:r>
       <w:proofErr w:type="spellStart"/>
@@ -7810,11 +7723,15 @@
           <w:b/>
           <w:bCs/>
           <w:color w:val="4C7AE0"/>
+          <w:highlight w:val="green"/>
         </w:rPr>
         <w:t>details</w:t>
       </w:r>
       <w:proofErr w:type="spellEnd"/>
       <w:r>
+        <w:rPr>
+          <w:highlight w:val="green"/>
+        </w:rPr>
         <w:t xml:space="preserve">. </w:t>
       </w:r>
     </w:p>
@@ -7828,11 +7745,13 @@
         <w:spacing w:after="0" w:line="240" w:lineRule="auto"/>
         <w:rPr>
           <w:rFonts w:cstheme="minorHAnsi"/>
+          <w:highlight w:val="green"/>
         </w:rPr>
       </w:pPr>
       <w:r>
         <w:rPr>
           <w:rFonts w:cstheme="minorHAnsi"/>
+          <w:highlight w:val="green"/>
         </w:rPr>
         <w:t xml:space="preserve">Vous devez déplacer cette requête dans le service </w:t>
       </w:r>
@@ -7842,6 +7761,7 @@
           <w:b/>
           <w:bCs/>
           <w:color w:val="4C7AE0"/>
+          <w:highlight w:val="green"/>
         </w:rPr>
         <w:t>data</w:t>
       </w:r>
@@ -7849,12 +7769,14 @@
         <w:rPr>
           <w:rFonts w:cstheme="minorHAnsi"/>
           <w:color w:val="4C7AE0"/>
+          <w:highlight w:val="green"/>
         </w:rPr>
         <w:t xml:space="preserve"> </w:t>
       </w:r>
       <w:r>
         <w:rPr>
           <w:rFonts w:cstheme="minorHAnsi"/>
+          <w:highlight w:val="green"/>
         </w:rPr>
         <w:t xml:space="preserve">plutôt que la laisser dans </w:t>
       </w:r>
@@ -7865,6 +7787,7 @@
           <w:b/>
           <w:bCs/>
           <w:color w:val="4C7AE0"/>
+          <w:highlight w:val="green"/>
         </w:rPr>
         <w:t>details</w:t>
       </w:r>
@@ -7872,6 +7795,7 @@
       <w:r>
         <w:rPr>
           <w:rFonts w:cstheme="minorHAnsi"/>
+          <w:highlight w:val="green"/>
         </w:rPr>
         <w:t>.</w:t>
       </w:r>
@@ -7886,9 +7810,13 @@
         <w:spacing w:after="0" w:line="240" w:lineRule="auto"/>
         <w:rPr>
           <w:rFonts w:cstheme="minorHAnsi"/>
-        </w:rPr>
-      </w:pPr>
-      <w:r>
+          <w:highlight w:val="green"/>
+        </w:rPr>
+      </w:pPr>
+      <w:r>
+        <w:rPr>
+          <w:highlight w:val="green"/>
+        </w:rPr>
         <w:t xml:space="preserve">Cela signifie que vous allez créer une fonction dans le service </w:t>
       </w:r>
       <w:r>
@@ -7896,16 +7824,21 @@
           <w:b/>
           <w:bCs/>
           <w:color w:val="4C7AE0"/>
+          <w:highlight w:val="green"/>
         </w:rPr>
         <w:t>data</w:t>
       </w:r>
       <w:r>
+        <w:rPr>
+          <w:highlight w:val="green"/>
+        </w:rPr>
         <w:t xml:space="preserve">. Elle va recevoir en paramètre le nom d’un personnage et elle retournera </w:t>
       </w:r>
       <w:r>
         <w:rPr>
           <w:b/>
           <w:bCs/>
+          <w:highlight w:val="green"/>
         </w:rPr>
         <w:t>Promise&lt;</w:t>
       </w:r>
@@ -7914,6 +7847,7 @@
         <w:rPr>
           <w:b/>
           <w:bCs/>
+          <w:highlight w:val="green"/>
         </w:rPr>
         <w:t>Character</w:t>
       </w:r>
@@ -7922,10 +7856,14 @@
         <w:rPr>
           <w:b/>
           <w:bCs/>
+          <w:highlight w:val="green"/>
         </w:rPr>
         <w:t>&gt;</w:t>
       </w:r>
       <w:r>
+        <w:rPr>
+          <w:highlight w:val="green"/>
+        </w:rPr>
         <w:t>.</w:t>
       </w:r>
     </w:p>

</xml_diff>